<commit_message>
feat : last update
</commit_message>
<xml_diff>
--- a/Algoritma Dan Struktur Data/minggu11/Laporan/Jobsheet11_Ammar.docx
+++ b/Algoritma Dan Struktur Data/minggu11/Laporan/Jobsheet11_Ammar.docx
@@ -298,7 +298,6 @@
           <w:szCs w:val="28"/>
         </w:rPr>
       </w:pPr>
-      <w:proofErr w:type="spellStart"/>
       <w:r>
         <w:rPr>
           <w:rFonts w:ascii="Times New Roman" w:hAnsi="Times New Roman" w:cs="Times New Roman"/>
@@ -307,10 +306,13 @@
           <w:sz w:val="28"/>
           <w:szCs w:val="28"/>
         </w:rPr>
-        <w:t>Jurusan</w:t>
+        <w:t>Jurusan Teknologi Informasi</w:t>
       </w:r>
-      <w:proofErr w:type="spellEnd"/>
-      <w:r>
+    </w:p>
+    <w:p>
+      <w:pPr>
+        <w:spacing w:line="360" w:lineRule="auto"/>
+        <w:jc w:val="center"/>
         <w:rPr>
           <w:rFonts w:ascii="Times New Roman" w:hAnsi="Times New Roman" w:cs="Times New Roman"/>
           <w:b/>
@@ -318,9 +320,7 @@
           <w:sz w:val="28"/>
           <w:szCs w:val="28"/>
         </w:rPr>
-        <w:t xml:space="preserve"> </w:t>
-      </w:r>
-      <w:proofErr w:type="spellStart"/>
+      </w:pPr>
       <w:r>
         <w:rPr>
           <w:rFonts w:ascii="Times New Roman" w:hAnsi="Times New Roman" w:cs="Times New Roman"/>
@@ -329,9 +329,19 @@
           <w:sz w:val="28"/>
           <w:szCs w:val="28"/>
         </w:rPr>
-        <w:t>Teknologi</w:t>
+        <w:t xml:space="preserve">Politeknik Negeri Malang </w:t>
       </w:r>
-      <w:proofErr w:type="spellEnd"/>
+    </w:p>
+    <w:p>
+      <w:pPr>
+        <w:rPr>
+          <w:rFonts w:ascii="Times New Roman" w:hAnsi="Times New Roman" w:cs="Times New Roman"/>
+          <w:b/>
+          <w:bCs/>
+          <w:sz w:val="24"/>
+          <w:szCs w:val="24"/>
+        </w:rPr>
+      </w:pPr>
       <w:r>
         <w:rPr>
           <w:rFonts w:ascii="Times New Roman" w:hAnsi="Times New Roman" w:cs="Times New Roman"/>
@@ -340,10 +350,22 @@
           <w:sz w:val="28"/>
           <w:szCs w:val="28"/>
         </w:rPr>
-        <w:t xml:space="preserve"> </w:t>
+        <w:br w:type="page"/>
       </w:r>
-      <w:proofErr w:type="spellStart"/>
       <w:r>
+        <w:rPr>
+          <w:rFonts w:ascii="Times New Roman" w:hAnsi="Times New Roman" w:cs="Times New Roman"/>
+          <w:b/>
+          <w:bCs/>
+          <w:sz w:val="24"/>
+          <w:szCs w:val="24"/>
+        </w:rPr>
+        <w:lastRenderedPageBreak/>
+        <w:t>Hasil Praktikum 1</w:t>
+      </w:r>
+    </w:p>
+    <w:p>
+      <w:pPr>
         <w:rPr>
           <w:rFonts w:ascii="Times New Roman" w:hAnsi="Times New Roman" w:cs="Times New Roman"/>
           <w:b/>
@@ -351,14 +373,8 @@
           <w:sz w:val="28"/>
           <w:szCs w:val="28"/>
         </w:rPr>
-        <w:t>Informasi</w:t>
-      </w:r>
-      <w:proofErr w:type="spellEnd"/>
-    </w:p>
-    <w:p>
-      <w:pPr>
-        <w:spacing w:line="360" w:lineRule="auto"/>
-        <w:jc w:val="center"/>
+      </w:pPr>
+      <w:r>
         <w:rPr>
           <w:rFonts w:ascii="Times New Roman" w:hAnsi="Times New Roman" w:cs="Times New Roman"/>
           <w:b/>
@@ -366,8 +382,42 @@
           <w:sz w:val="28"/>
           <w:szCs w:val="28"/>
         </w:rPr>
-      </w:pPr>
-      <w:proofErr w:type="spellStart"/>
+        <w:drawing>
+          <wp:inline distT="0" distB="0" distL="0" distR="0" wp14:anchorId="3F68D50F" wp14:editId="33C28993">
+            <wp:extent cx="5477639" cy="1543265"/>
+            <wp:effectExtent l="0" t="0" r="8890" b="0"/>
+            <wp:docPr id="1496746444" name="Picture 1"/>
+            <wp:cNvGraphicFramePr>
+              <a:graphicFrameLocks xmlns:a="http://schemas.openxmlformats.org/drawingml/2006/main" noChangeAspect="1"/>
+            </wp:cNvGraphicFramePr>
+            <a:graphic xmlns:a="http://schemas.openxmlformats.org/drawingml/2006/main">
+              <a:graphicData uri="http://schemas.openxmlformats.org/drawingml/2006/picture">
+                <pic:pic xmlns:pic="http://schemas.openxmlformats.org/drawingml/2006/picture">
+                  <pic:nvPicPr>
+                    <pic:cNvPr id="1496746444" name=""/>
+                    <pic:cNvPicPr/>
+                  </pic:nvPicPr>
+                  <pic:blipFill>
+                    <a:blip r:embed="rId9"/>
+                    <a:stretch>
+                      <a:fillRect/>
+                    </a:stretch>
+                  </pic:blipFill>
+                  <pic:spPr>
+                    <a:xfrm>
+                      <a:off x="0" y="0"/>
+                      <a:ext cx="5477639" cy="1543265"/>
+                    </a:xfrm>
+                    <a:prstGeom prst="rect">
+                      <a:avLst/>
+                    </a:prstGeom>
+                  </pic:spPr>
+                </pic:pic>
+              </a:graphicData>
+            </a:graphic>
+          </wp:inline>
+        </w:drawing>
+      </w:r>
       <w:r>
         <w:rPr>
           <w:rFonts w:ascii="Times New Roman" w:hAnsi="Times New Roman" w:cs="Times New Roman"/>
@@ -376,10 +426,45 @@
           <w:sz w:val="28"/>
           <w:szCs w:val="28"/>
         </w:rPr>
-        <w:t>Politeknik</w:t>
+        <w:drawing>
+          <wp:inline distT="0" distB="0" distL="0" distR="0" wp14:anchorId="70597E62" wp14:editId="421DDF45">
+            <wp:extent cx="5731510" cy="3239770"/>
+            <wp:effectExtent l="0" t="0" r="2540" b="0"/>
+            <wp:docPr id="546634656" name="Picture 1"/>
+            <wp:cNvGraphicFramePr>
+              <a:graphicFrameLocks xmlns:a="http://schemas.openxmlformats.org/drawingml/2006/main" noChangeAspect="1"/>
+            </wp:cNvGraphicFramePr>
+            <a:graphic xmlns:a="http://schemas.openxmlformats.org/drawingml/2006/main">
+              <a:graphicData uri="http://schemas.openxmlformats.org/drawingml/2006/picture">
+                <pic:pic xmlns:pic="http://schemas.openxmlformats.org/drawingml/2006/picture">
+                  <pic:nvPicPr>
+                    <pic:cNvPr id="546634656" name=""/>
+                    <pic:cNvPicPr/>
+                  </pic:nvPicPr>
+                  <pic:blipFill>
+                    <a:blip r:embed="rId10"/>
+                    <a:stretch>
+                      <a:fillRect/>
+                    </a:stretch>
+                  </pic:blipFill>
+                  <pic:spPr>
+                    <a:xfrm>
+                      <a:off x="0" y="0"/>
+                      <a:ext cx="5731510" cy="3239770"/>
+                    </a:xfrm>
+                    <a:prstGeom prst="rect">
+                      <a:avLst/>
+                    </a:prstGeom>
+                  </pic:spPr>
+                </pic:pic>
+              </a:graphicData>
+            </a:graphic>
+          </wp:inline>
+        </w:drawing>
       </w:r>
-      <w:proofErr w:type="spellEnd"/>
-      <w:r>
+    </w:p>
+    <w:p>
+      <w:pPr>
         <w:rPr>
           <w:rFonts w:ascii="Times New Roman" w:hAnsi="Times New Roman" w:cs="Times New Roman"/>
           <w:b/>
@@ -387,12 +472,159 @@
           <w:sz w:val="28"/>
           <w:szCs w:val="28"/>
         </w:rPr>
-        <w:t xml:space="preserve"> Negeri Malang </w:t>
+      </w:pPr>
+      <w:r>
+        <w:rPr>
+          <w:rFonts w:ascii="Times New Roman" w:hAnsi="Times New Roman" w:cs="Times New Roman"/>
+          <w:b/>
+          <w:bCs/>
+          <w:sz w:val="28"/>
+          <w:szCs w:val="28"/>
+        </w:rPr>
+        <w:br w:type="page"/>
       </w:r>
     </w:p>
     <w:p>
       <w:pPr>
-        <w:spacing w:line="360" w:lineRule="auto"/>
+        <w:rPr>
+          <w:rFonts w:ascii="Times New Roman" w:hAnsi="Times New Roman" w:cs="Times New Roman"/>
+          <w:b/>
+          <w:bCs/>
+          <w:sz w:val="28"/>
+          <w:szCs w:val="28"/>
+        </w:rPr>
+      </w:pPr>
+      <w:r>
+        <w:rPr>
+          <w:rFonts w:ascii="Times New Roman" w:hAnsi="Times New Roman" w:cs="Times New Roman"/>
+          <w:b/>
+          <w:bCs/>
+          <w:sz w:val="28"/>
+          <w:szCs w:val="28"/>
+        </w:rPr>
+        <w:lastRenderedPageBreak/>
+        <w:t>Pertanyaan Praktikum 1</w:t>
+      </w:r>
+    </w:p>
+    <w:p>
+      <w:pPr>
+        <w:rPr>
+          <w:rFonts w:ascii="Times New Roman" w:hAnsi="Times New Roman" w:cs="Times New Roman"/>
+          <w:sz w:val="24"/>
+          <w:szCs w:val="24"/>
+        </w:rPr>
+      </w:pPr>
+      <w:r>
+        <w:rPr>
+          <w:rFonts w:ascii="Times New Roman" w:hAnsi="Times New Roman" w:cs="Times New Roman"/>
+          <w:sz w:val="24"/>
+          <w:szCs w:val="24"/>
+        </w:rPr>
+        <w:t xml:space="preserve">1. Mengapa hasil compile kode program di baris pertama menghasilkan “Linked List Kosong”? </w:t>
+      </w:r>
+    </w:p>
+    <w:p>
+      <w:pPr>
+        <w:pStyle w:val="ListParagraph"/>
+        <w:numPr>
+          <w:ilvl w:val="0"/>
+          <w:numId w:val="33"/>
+        </w:numPr>
+        <w:rPr>
+          <w:rFonts w:ascii="Times New Roman" w:hAnsi="Times New Roman" w:cs="Times New Roman"/>
+          <w:sz w:val="24"/>
+          <w:szCs w:val="24"/>
+        </w:rPr>
+      </w:pPr>
+      <w:r>
+        <w:rPr>
+          <w:rFonts w:ascii="Times New Roman" w:hAnsi="Times New Roman" w:cs="Times New Roman"/>
+          <w:sz w:val="24"/>
+          <w:szCs w:val="24"/>
+        </w:rPr>
+        <w:t>Karena pada SLLMain menyuruh untuk print Linked List namun belum ada isi apapun dalam Linked List</w:t>
+      </w:r>
+    </w:p>
+    <w:p>
+      <w:pPr>
+        <w:rPr>
+          <w:rFonts w:ascii="Times New Roman" w:hAnsi="Times New Roman" w:cs="Times New Roman"/>
+          <w:sz w:val="24"/>
+          <w:szCs w:val="24"/>
+        </w:rPr>
+      </w:pPr>
+      <w:r>
+        <w:rPr>
+          <w:rFonts w:ascii="Times New Roman" w:hAnsi="Times New Roman" w:cs="Times New Roman"/>
+          <w:sz w:val="24"/>
+          <w:szCs w:val="24"/>
+        </w:rPr>
+        <w:t xml:space="preserve">2. Jelaskan kegunaan variable temp secara umum pada setiap method! </w:t>
+      </w:r>
+    </w:p>
+    <w:p>
+      <w:pPr>
+        <w:pStyle w:val="ListParagraph"/>
+        <w:numPr>
+          <w:ilvl w:val="0"/>
+          <w:numId w:val="33"/>
+        </w:numPr>
+        <w:rPr>
+          <w:rFonts w:ascii="Times New Roman" w:hAnsi="Times New Roman" w:cs="Times New Roman"/>
+          <w:sz w:val="24"/>
+          <w:szCs w:val="24"/>
+        </w:rPr>
+      </w:pPr>
+      <w:r>
+        <w:rPr>
+          <w:rFonts w:ascii="Times New Roman" w:hAnsi="Times New Roman" w:cs="Times New Roman"/>
+          <w:sz w:val="24"/>
+          <w:szCs w:val="24"/>
+        </w:rPr>
+        <w:t>Temp pada setiap method difungsikan sebagai penunjuk</w:t>
+      </w:r>
+      <w:r>
+        <w:rPr>
+          <w:rFonts w:ascii="Times New Roman" w:hAnsi="Times New Roman" w:cs="Times New Roman"/>
+          <w:sz w:val="24"/>
+          <w:szCs w:val="24"/>
+        </w:rPr>
+        <w:t>/pembanding</w:t>
+      </w:r>
+      <w:r>
+        <w:rPr>
+          <w:rFonts w:ascii="Times New Roman" w:hAnsi="Times New Roman" w:cs="Times New Roman"/>
+          <w:sz w:val="24"/>
+          <w:szCs w:val="24"/>
+        </w:rPr>
+        <w:t xml:space="preserve"> </w:t>
+      </w:r>
+      <w:r>
+        <w:rPr>
+          <w:rFonts w:ascii="Times New Roman" w:hAnsi="Times New Roman" w:cs="Times New Roman"/>
+          <w:sz w:val="24"/>
+          <w:szCs w:val="24"/>
+        </w:rPr>
+        <w:t>node yang ingin dicari</w:t>
+      </w:r>
+    </w:p>
+    <w:p>
+      <w:pPr>
+        <w:rPr>
+          <w:rFonts w:ascii="Times New Roman" w:hAnsi="Times New Roman" w:cs="Times New Roman"/>
+          <w:sz w:val="24"/>
+          <w:szCs w:val="24"/>
+        </w:rPr>
+      </w:pPr>
+      <w:r>
+        <w:rPr>
+          <w:rFonts w:ascii="Times New Roman" w:hAnsi="Times New Roman" w:cs="Times New Roman"/>
+          <w:sz w:val="24"/>
+          <w:szCs w:val="24"/>
+        </w:rPr>
+        <w:t xml:space="preserve">3. Perhatikan class </w:t>
+      </w:r>
+      <w:r>
         <w:rPr>
           <w:rFonts w:ascii="Times New Roman" w:hAnsi="Times New Roman" w:cs="Times New Roman"/>
           <w:b/>
@@ -400,7 +632,445 @@
           <w:sz w:val="24"/>
           <w:szCs w:val="24"/>
         </w:rPr>
-      </w:pPr>
+        <w:t>SingleLinkedList</w:t>
+      </w:r>
+      <w:r>
+        <w:rPr>
+          <w:rFonts w:ascii="Times New Roman" w:hAnsi="Times New Roman" w:cs="Times New Roman"/>
+          <w:sz w:val="24"/>
+          <w:szCs w:val="24"/>
+        </w:rPr>
+        <w:t xml:space="preserve">, pada method </w:t>
+      </w:r>
+      <w:r>
+        <w:rPr>
+          <w:rFonts w:ascii="Times New Roman" w:hAnsi="Times New Roman" w:cs="Times New Roman"/>
+          <w:b/>
+          <w:bCs/>
+          <w:sz w:val="24"/>
+          <w:szCs w:val="24"/>
+        </w:rPr>
+        <w:t>insertAt</w:t>
+      </w:r>
+      <w:r>
+        <w:rPr>
+          <w:rFonts w:ascii="Times New Roman" w:hAnsi="Times New Roman" w:cs="Times New Roman"/>
+          <w:sz w:val="24"/>
+          <w:szCs w:val="24"/>
+        </w:rPr>
+        <w:t xml:space="preserve"> Jelaskan kegunaan kode berikut</w:t>
+      </w:r>
+    </w:p>
+    <w:p>
+      <w:pPr>
+        <w:ind w:firstLine="360"/>
+        <w:rPr>
+          <w:rFonts w:ascii="Times New Roman" w:hAnsi="Times New Roman" w:cs="Times New Roman"/>
+          <w:b/>
+          <w:bCs/>
+          <w:sz w:val="24"/>
+          <w:szCs w:val="24"/>
+        </w:rPr>
+      </w:pPr>
+      <w:r>
+        <w:rPr>
+          <w:rFonts w:ascii="Times New Roman" w:hAnsi="Times New Roman" w:cs="Times New Roman"/>
+          <w:b/>
+          <w:bCs/>
+          <w:sz w:val="24"/>
+          <w:szCs w:val="24"/>
+        </w:rPr>
+        <w:drawing>
+          <wp:inline distT="0" distB="0" distL="0" distR="0" wp14:anchorId="49255E1E" wp14:editId="3382F7C3">
+            <wp:extent cx="4060823" cy="314325"/>
+            <wp:effectExtent l="0" t="0" r="0" b="0"/>
+            <wp:docPr id="832267812" name="Picture 1"/>
+            <wp:cNvGraphicFramePr>
+              <a:graphicFrameLocks xmlns:a="http://schemas.openxmlformats.org/drawingml/2006/main" noChangeAspect="1"/>
+            </wp:cNvGraphicFramePr>
+            <a:graphic xmlns:a="http://schemas.openxmlformats.org/drawingml/2006/main">
+              <a:graphicData uri="http://schemas.openxmlformats.org/drawingml/2006/picture">
+                <pic:pic xmlns:pic="http://schemas.openxmlformats.org/drawingml/2006/picture">
+                  <pic:nvPicPr>
+                    <pic:cNvPr id="832267812" name=""/>
+                    <pic:cNvPicPr/>
+                  </pic:nvPicPr>
+                  <pic:blipFill>
+                    <a:blip r:embed="rId11"/>
+                    <a:stretch>
+                      <a:fillRect/>
+                    </a:stretch>
+                  </pic:blipFill>
+                  <pic:spPr>
+                    <a:xfrm>
+                      <a:off x="0" y="0"/>
+                      <a:ext cx="4086009" cy="316274"/>
+                    </a:xfrm>
+                    <a:prstGeom prst="rect">
+                      <a:avLst/>
+                    </a:prstGeom>
+                  </pic:spPr>
+                </pic:pic>
+              </a:graphicData>
+            </a:graphic>
+          </wp:inline>
+        </w:drawing>
+      </w:r>
+    </w:p>
+    <w:p>
+      <w:pPr>
+        <w:pStyle w:val="ListParagraph"/>
+        <w:numPr>
+          <w:ilvl w:val="0"/>
+          <w:numId w:val="33"/>
+        </w:numPr>
+        <w:rPr>
+          <w:rFonts w:ascii="Times New Roman" w:hAnsi="Times New Roman" w:cs="Times New Roman"/>
+          <w:sz w:val="24"/>
+          <w:szCs w:val="24"/>
+        </w:rPr>
+      </w:pPr>
+      <w:r>
+        <w:rPr>
+          <w:rFonts w:ascii="Times New Roman" w:hAnsi="Times New Roman" w:cs="Times New Roman"/>
+          <w:sz w:val="24"/>
+          <w:szCs w:val="24"/>
+        </w:rPr>
+        <w:t>Memindahkan tail lama ke inputan baru jika inputan berada di index terakhir</w:t>
+      </w:r>
+    </w:p>
+    <w:p>
+      <w:pPr>
+        <w:rPr>
+          <w:rFonts w:ascii="Times New Roman" w:hAnsi="Times New Roman" w:cs="Times New Roman"/>
+          <w:sz w:val="24"/>
+          <w:szCs w:val="24"/>
+        </w:rPr>
+      </w:pPr>
+      <w:r>
+        <w:rPr>
+          <w:rFonts w:ascii="Times New Roman" w:hAnsi="Times New Roman" w:cs="Times New Roman"/>
+          <w:sz w:val="24"/>
+          <w:szCs w:val="24"/>
+        </w:rPr>
+        <w:br w:type="page"/>
+      </w:r>
+    </w:p>
+    <w:p>
+      <w:pPr>
+        <w:rPr>
+          <w:rFonts w:ascii="Times New Roman" w:hAnsi="Times New Roman" w:cs="Times New Roman"/>
+          <w:b/>
+          <w:bCs/>
+          <w:sz w:val="24"/>
+          <w:szCs w:val="24"/>
+        </w:rPr>
+      </w:pPr>
+      <w:r>
+        <w:rPr>
+          <w:rFonts w:ascii="Times New Roman" w:hAnsi="Times New Roman" w:cs="Times New Roman"/>
+          <w:b/>
+          <w:bCs/>
+          <w:sz w:val="24"/>
+          <w:szCs w:val="24"/>
+        </w:rPr>
+        <w:lastRenderedPageBreak/>
+        <w:t>Hasil Praktikum 2</w:t>
+      </w:r>
+    </w:p>
+    <w:p>
+      <w:pPr>
+        <w:rPr>
+          <w:rFonts w:ascii="Times New Roman" w:hAnsi="Times New Roman" w:cs="Times New Roman"/>
+          <w:b/>
+          <w:bCs/>
+          <w:sz w:val="24"/>
+          <w:szCs w:val="24"/>
+        </w:rPr>
+      </w:pPr>
+      <w:r>
+        <w:rPr>
+          <w:rFonts w:ascii="Times New Roman" w:hAnsi="Times New Roman" w:cs="Times New Roman"/>
+          <w:b/>
+          <w:bCs/>
+          <w:sz w:val="24"/>
+          <w:szCs w:val="24"/>
+        </w:rPr>
+        <w:drawing>
+          <wp:inline distT="0" distB="0" distL="0" distR="0" wp14:anchorId="67BBCC90" wp14:editId="00D47C1B">
+            <wp:extent cx="4232275" cy="2148918"/>
+            <wp:effectExtent l="0" t="0" r="0" b="3810"/>
+            <wp:docPr id="450204533" name="Picture 1"/>
+            <wp:cNvGraphicFramePr>
+              <a:graphicFrameLocks xmlns:a="http://schemas.openxmlformats.org/drawingml/2006/main" noChangeAspect="1"/>
+            </wp:cNvGraphicFramePr>
+            <a:graphic xmlns:a="http://schemas.openxmlformats.org/drawingml/2006/main">
+              <a:graphicData uri="http://schemas.openxmlformats.org/drawingml/2006/picture">
+                <pic:pic xmlns:pic="http://schemas.openxmlformats.org/drawingml/2006/picture">
+                  <pic:nvPicPr>
+                    <pic:cNvPr id="450204533" name=""/>
+                    <pic:cNvPicPr/>
+                  </pic:nvPicPr>
+                  <pic:blipFill>
+                    <a:blip r:embed="rId12"/>
+                    <a:stretch>
+                      <a:fillRect/>
+                    </a:stretch>
+                  </pic:blipFill>
+                  <pic:spPr>
+                    <a:xfrm>
+                      <a:off x="0" y="0"/>
+                      <a:ext cx="4251053" cy="2158452"/>
+                    </a:xfrm>
+                    <a:prstGeom prst="rect">
+                      <a:avLst/>
+                    </a:prstGeom>
+                  </pic:spPr>
+                </pic:pic>
+              </a:graphicData>
+            </a:graphic>
+          </wp:inline>
+        </w:drawing>
+      </w:r>
+    </w:p>
+    <w:p>
+      <w:pPr>
+        <w:rPr>
+          <w:rFonts w:ascii="Times New Roman" w:hAnsi="Times New Roman" w:cs="Times New Roman"/>
+          <w:b/>
+          <w:bCs/>
+          <w:sz w:val="24"/>
+          <w:szCs w:val="24"/>
+        </w:rPr>
+      </w:pPr>
+      <w:r>
+        <w:rPr>
+          <w:rFonts w:ascii="Times New Roman" w:hAnsi="Times New Roman" w:cs="Times New Roman"/>
+          <w:b/>
+          <w:bCs/>
+          <w:sz w:val="24"/>
+          <w:szCs w:val="24"/>
+        </w:rPr>
+        <w:drawing>
+          <wp:inline distT="0" distB="0" distL="0" distR="0" wp14:anchorId="67A02E18" wp14:editId="6789174C">
+            <wp:extent cx="4613910" cy="4330205"/>
+            <wp:effectExtent l="0" t="0" r="0" b="0"/>
+            <wp:docPr id="652317749" name="Picture 1"/>
+            <wp:cNvGraphicFramePr>
+              <a:graphicFrameLocks xmlns:a="http://schemas.openxmlformats.org/drawingml/2006/main" noChangeAspect="1"/>
+            </wp:cNvGraphicFramePr>
+            <a:graphic xmlns:a="http://schemas.openxmlformats.org/drawingml/2006/main">
+              <a:graphicData uri="http://schemas.openxmlformats.org/drawingml/2006/picture">
+                <pic:pic xmlns:pic="http://schemas.openxmlformats.org/drawingml/2006/picture">
+                  <pic:nvPicPr>
+                    <pic:cNvPr id="652317749" name=""/>
+                    <pic:cNvPicPr/>
+                  </pic:nvPicPr>
+                  <pic:blipFill>
+                    <a:blip r:embed="rId13"/>
+                    <a:stretch>
+                      <a:fillRect/>
+                    </a:stretch>
+                  </pic:blipFill>
+                  <pic:spPr>
+                    <a:xfrm>
+                      <a:off x="0" y="0"/>
+                      <a:ext cx="4617566" cy="4333636"/>
+                    </a:xfrm>
+                    <a:prstGeom prst="rect">
+                      <a:avLst/>
+                    </a:prstGeom>
+                  </pic:spPr>
+                </pic:pic>
+              </a:graphicData>
+            </a:graphic>
+          </wp:inline>
+        </w:drawing>
+      </w:r>
+    </w:p>
+    <w:p>
+      <w:pPr>
+        <w:rPr>
+          <w:rFonts w:ascii="Times New Roman" w:hAnsi="Times New Roman" w:cs="Times New Roman"/>
+          <w:b/>
+          <w:bCs/>
+          <w:sz w:val="24"/>
+          <w:szCs w:val="24"/>
+        </w:rPr>
+      </w:pPr>
+      <w:r>
+        <w:rPr>
+          <w:rFonts w:ascii="Times New Roman" w:hAnsi="Times New Roman" w:cs="Times New Roman"/>
+          <w:b/>
+          <w:bCs/>
+          <w:sz w:val="24"/>
+          <w:szCs w:val="24"/>
+        </w:rPr>
+        <w:br w:type="page"/>
+      </w:r>
+    </w:p>
+    <w:p>
+      <w:pPr>
+        <w:spacing w:line="360" w:lineRule="auto"/>
+        <w:rPr>
+          <w:rFonts w:ascii="Times New Roman" w:hAnsi="Times New Roman" w:cs="Times New Roman"/>
+          <w:b/>
+          <w:bCs/>
+          <w:sz w:val="24"/>
+          <w:szCs w:val="24"/>
+        </w:rPr>
+      </w:pPr>
+      <w:r>
+        <w:rPr>
+          <w:rFonts w:ascii="Times New Roman" w:hAnsi="Times New Roman" w:cs="Times New Roman"/>
+          <w:b/>
+          <w:bCs/>
+          <w:sz w:val="24"/>
+          <w:szCs w:val="24"/>
+        </w:rPr>
+        <w:lastRenderedPageBreak/>
+        <w:t>Pertanyaan Praktikum 2</w:t>
+      </w:r>
+    </w:p>
+    <w:p>
+      <w:pPr>
+        <w:spacing w:line="360" w:lineRule="auto"/>
+        <w:rPr>
+          <w:rFonts w:ascii="Times New Roman" w:hAnsi="Times New Roman" w:cs="Times New Roman"/>
+          <w:sz w:val="24"/>
+          <w:szCs w:val="24"/>
+        </w:rPr>
+      </w:pPr>
+      <w:r>
+        <w:rPr>
+          <w:rFonts w:ascii="Times New Roman" w:hAnsi="Times New Roman" w:cs="Times New Roman"/>
+          <w:sz w:val="24"/>
+          <w:szCs w:val="24"/>
+        </w:rPr>
+        <w:t xml:space="preserve">1. Mengapa digunakan keyword break pada fungsi remove? Jelaskan! </w:t>
+      </w:r>
+    </w:p>
+    <w:p>
+      <w:pPr>
+        <w:pStyle w:val="ListParagraph"/>
+        <w:numPr>
+          <w:ilvl w:val="0"/>
+          <w:numId w:val="33"/>
+        </w:numPr>
+        <w:spacing w:line="360" w:lineRule="auto"/>
+        <w:rPr>
+          <w:rFonts w:ascii="Times New Roman" w:hAnsi="Times New Roman" w:cs="Times New Roman"/>
+          <w:sz w:val="24"/>
+          <w:szCs w:val="24"/>
+        </w:rPr>
+      </w:pPr>
+      <w:r>
+        <w:rPr>
+          <w:rFonts w:ascii="Times New Roman" w:hAnsi="Times New Roman" w:cs="Times New Roman"/>
+          <w:sz w:val="24"/>
+          <w:szCs w:val="24"/>
+        </w:rPr>
+        <w:t>Keluar dari inner loop while jika sudah ditemukan kondisi yang sesuai</w:t>
+      </w:r>
+    </w:p>
+    <w:p>
+      <w:pPr>
+        <w:spacing w:line="360" w:lineRule="auto"/>
+        <w:rPr>
+          <w:rFonts w:ascii="Times New Roman" w:hAnsi="Times New Roman" w:cs="Times New Roman"/>
+          <w:sz w:val="24"/>
+          <w:szCs w:val="24"/>
+        </w:rPr>
+      </w:pPr>
+      <w:r>
+        <w:rPr>
+          <w:rFonts w:ascii="Times New Roman" w:hAnsi="Times New Roman" w:cs="Times New Roman"/>
+          <w:sz w:val="24"/>
+          <w:szCs w:val="24"/>
+        </w:rPr>
+        <w:t>2. Jelaskan kegunaan kode dibawah pada method remove</w:t>
+      </w:r>
+    </w:p>
+    <w:p>
+      <w:pPr>
+        <w:spacing w:line="360" w:lineRule="auto"/>
+        <w:rPr>
+          <w:rFonts w:ascii="Times New Roman" w:hAnsi="Times New Roman" w:cs="Times New Roman"/>
+          <w:b/>
+          <w:bCs/>
+          <w:sz w:val="24"/>
+          <w:szCs w:val="24"/>
+        </w:rPr>
+      </w:pPr>
+      <w:r>
+        <w:rPr>
+          <w:rFonts w:ascii="Times New Roman" w:hAnsi="Times New Roman" w:cs="Times New Roman"/>
+          <w:b/>
+          <w:bCs/>
+          <w:sz w:val="24"/>
+          <w:szCs w:val="24"/>
+        </w:rPr>
+        <w:drawing>
+          <wp:inline distT="0" distB="0" distL="0" distR="0" wp14:anchorId="733D4DD6" wp14:editId="11DFF6DE">
+            <wp:extent cx="3019846" cy="466790"/>
+            <wp:effectExtent l="0" t="0" r="9525" b="9525"/>
+            <wp:docPr id="1455244578" name="Picture 1"/>
+            <wp:cNvGraphicFramePr>
+              <a:graphicFrameLocks xmlns:a="http://schemas.openxmlformats.org/drawingml/2006/main" noChangeAspect="1"/>
+            </wp:cNvGraphicFramePr>
+            <a:graphic xmlns:a="http://schemas.openxmlformats.org/drawingml/2006/main">
+              <a:graphicData uri="http://schemas.openxmlformats.org/drawingml/2006/picture">
+                <pic:pic xmlns:pic="http://schemas.openxmlformats.org/drawingml/2006/picture">
+                  <pic:nvPicPr>
+                    <pic:cNvPr id="1455244578" name=""/>
+                    <pic:cNvPicPr/>
+                  </pic:nvPicPr>
+                  <pic:blipFill>
+                    <a:blip r:embed="rId14"/>
+                    <a:stretch>
+                      <a:fillRect/>
+                    </a:stretch>
+                  </pic:blipFill>
+                  <pic:spPr>
+                    <a:xfrm>
+                      <a:off x="0" y="0"/>
+                      <a:ext cx="3019846" cy="466790"/>
+                    </a:xfrm>
+                    <a:prstGeom prst="rect">
+                      <a:avLst/>
+                    </a:prstGeom>
+                  </pic:spPr>
+                </pic:pic>
+              </a:graphicData>
+            </a:graphic>
+          </wp:inline>
+        </w:drawing>
+      </w:r>
+    </w:p>
+    <w:p>
+      <w:pPr>
+        <w:pStyle w:val="ListParagraph"/>
+        <w:numPr>
+          <w:ilvl w:val="0"/>
+          <w:numId w:val="33"/>
+        </w:numPr>
+        <w:spacing w:line="360" w:lineRule="auto"/>
+        <w:rPr>
+          <w:rFonts w:ascii="Times New Roman" w:hAnsi="Times New Roman" w:cs="Times New Roman"/>
+          <w:b/>
+          <w:bCs/>
+          <w:sz w:val="24"/>
+          <w:szCs w:val="24"/>
+        </w:rPr>
+      </w:pPr>
+      <w:r>
+        <w:rPr>
+          <w:rFonts w:ascii="Times New Roman" w:hAnsi="Times New Roman" w:cs="Times New Roman"/>
+          <w:sz w:val="24"/>
+          <w:szCs w:val="24"/>
+        </w:rPr>
+        <w:t>Menghubungkan node sebelum key ke node setelah key artinya node key dilewatkan untuk dihapus</w:t>
+      </w:r>
     </w:p>
     <w:sectPr>
       <w:pgSz w:w="11906" w:h="16838"/>
@@ -1006,6 +1676,119 @@
     </w:lvl>
   </w:abstractNum>
   <w:abstractNum w:abstractNumId="5" w15:restartNumberingAfterBreak="0">
+    <w:nsid w:val="0F403960"/>
+    <w:multiLevelType w:val="hybridMultilevel"/>
+    <w:tmpl w:val="6A56E564"/>
+    <w:lvl w:ilvl="0" w:tplc="38090001">
+      <w:start w:val="1"/>
+      <w:numFmt w:val="bullet"/>
+      <w:lvlText w:val=""/>
+      <w:lvlJc w:val="left"/>
+      <w:pPr>
+        <w:ind w:left="720" w:hanging="360"/>
+      </w:pPr>
+      <w:rPr>
+        <w:rFonts w:ascii="Symbol" w:hAnsi="Symbol" w:hint="default"/>
+      </w:rPr>
+    </w:lvl>
+    <w:lvl w:ilvl="1" w:tplc="38090003" w:tentative="1">
+      <w:start w:val="1"/>
+      <w:numFmt w:val="bullet"/>
+      <w:lvlText w:val="o"/>
+      <w:lvlJc w:val="left"/>
+      <w:pPr>
+        <w:ind w:left="1440" w:hanging="360"/>
+      </w:pPr>
+      <w:rPr>
+        <w:rFonts w:ascii="Courier New" w:hAnsi="Courier New" w:cs="Courier New" w:hint="default"/>
+      </w:rPr>
+    </w:lvl>
+    <w:lvl w:ilvl="2" w:tplc="38090005" w:tentative="1">
+      <w:start w:val="1"/>
+      <w:numFmt w:val="bullet"/>
+      <w:lvlText w:val=""/>
+      <w:lvlJc w:val="left"/>
+      <w:pPr>
+        <w:ind w:left="2160" w:hanging="360"/>
+      </w:pPr>
+      <w:rPr>
+        <w:rFonts w:ascii="Wingdings" w:hAnsi="Wingdings" w:hint="default"/>
+      </w:rPr>
+    </w:lvl>
+    <w:lvl w:ilvl="3" w:tplc="38090001" w:tentative="1">
+      <w:start w:val="1"/>
+      <w:numFmt w:val="bullet"/>
+      <w:lvlText w:val=""/>
+      <w:lvlJc w:val="left"/>
+      <w:pPr>
+        <w:ind w:left="2880" w:hanging="360"/>
+      </w:pPr>
+      <w:rPr>
+        <w:rFonts w:ascii="Symbol" w:hAnsi="Symbol" w:hint="default"/>
+      </w:rPr>
+    </w:lvl>
+    <w:lvl w:ilvl="4" w:tplc="38090003" w:tentative="1">
+      <w:start w:val="1"/>
+      <w:numFmt w:val="bullet"/>
+      <w:lvlText w:val="o"/>
+      <w:lvlJc w:val="left"/>
+      <w:pPr>
+        <w:ind w:left="3600" w:hanging="360"/>
+      </w:pPr>
+      <w:rPr>
+        <w:rFonts w:ascii="Courier New" w:hAnsi="Courier New" w:cs="Courier New" w:hint="default"/>
+      </w:rPr>
+    </w:lvl>
+    <w:lvl w:ilvl="5" w:tplc="38090005" w:tentative="1">
+      <w:start w:val="1"/>
+      <w:numFmt w:val="bullet"/>
+      <w:lvlText w:val=""/>
+      <w:lvlJc w:val="left"/>
+      <w:pPr>
+        <w:ind w:left="4320" w:hanging="360"/>
+      </w:pPr>
+      <w:rPr>
+        <w:rFonts w:ascii="Wingdings" w:hAnsi="Wingdings" w:hint="default"/>
+      </w:rPr>
+    </w:lvl>
+    <w:lvl w:ilvl="6" w:tplc="38090001" w:tentative="1">
+      <w:start w:val="1"/>
+      <w:numFmt w:val="bullet"/>
+      <w:lvlText w:val=""/>
+      <w:lvlJc w:val="left"/>
+      <w:pPr>
+        <w:ind w:left="5040" w:hanging="360"/>
+      </w:pPr>
+      <w:rPr>
+        <w:rFonts w:ascii="Symbol" w:hAnsi="Symbol" w:hint="default"/>
+      </w:rPr>
+    </w:lvl>
+    <w:lvl w:ilvl="7" w:tplc="38090003" w:tentative="1">
+      <w:start w:val="1"/>
+      <w:numFmt w:val="bullet"/>
+      <w:lvlText w:val="o"/>
+      <w:lvlJc w:val="left"/>
+      <w:pPr>
+        <w:ind w:left="5760" w:hanging="360"/>
+      </w:pPr>
+      <w:rPr>
+        <w:rFonts w:ascii="Courier New" w:hAnsi="Courier New" w:cs="Courier New" w:hint="default"/>
+      </w:rPr>
+    </w:lvl>
+    <w:lvl w:ilvl="8" w:tplc="38090005" w:tentative="1">
+      <w:start w:val="1"/>
+      <w:numFmt w:val="bullet"/>
+      <w:lvlText w:val=""/>
+      <w:lvlJc w:val="left"/>
+      <w:pPr>
+        <w:ind w:left="6480" w:hanging="360"/>
+      </w:pPr>
+      <w:rPr>
+        <w:rFonts w:ascii="Wingdings" w:hAnsi="Wingdings" w:hint="default"/>
+      </w:rPr>
+    </w:lvl>
+  </w:abstractNum>
+  <w:abstractNum w:abstractNumId="6" w15:restartNumberingAfterBreak="0">
     <w:nsid w:val="12CB1F8D"/>
     <w:multiLevelType w:val="hybridMultilevel"/>
     <w:tmpl w:val="1542DFF6"/>
@@ -1118,7 +1901,7 @@
       </w:rPr>
     </w:lvl>
   </w:abstractNum>
-  <w:abstractNum w:abstractNumId="6" w15:restartNumberingAfterBreak="0">
+  <w:abstractNum w:abstractNumId="7" w15:restartNumberingAfterBreak="0">
     <w:nsid w:val="20EE7318"/>
     <w:multiLevelType w:val="hybridMultilevel"/>
     <w:tmpl w:val="0534DAF2"/>
@@ -1231,7 +2014,7 @@
       </w:rPr>
     </w:lvl>
   </w:abstractNum>
-  <w:abstractNum w:abstractNumId="7" w15:restartNumberingAfterBreak="0">
+  <w:abstractNum w:abstractNumId="8" w15:restartNumberingAfterBreak="0">
     <w:nsid w:val="221C4A1B"/>
     <w:multiLevelType w:val="hybridMultilevel"/>
     <w:tmpl w:val="1A6865E4"/>
@@ -1344,7 +2127,7 @@
       </w:rPr>
     </w:lvl>
   </w:abstractNum>
-  <w:abstractNum w:abstractNumId="8" w15:restartNumberingAfterBreak="0">
+  <w:abstractNum w:abstractNumId="9" w15:restartNumberingAfterBreak="0">
     <w:nsid w:val="25294E81"/>
     <w:multiLevelType w:val="hybridMultilevel"/>
     <w:tmpl w:val="040820FE"/>
@@ -1457,7 +2240,7 @@
       </w:rPr>
     </w:lvl>
   </w:abstractNum>
-  <w:abstractNum w:abstractNumId="9" w15:restartNumberingAfterBreak="0">
+  <w:abstractNum w:abstractNumId="10" w15:restartNumberingAfterBreak="0">
     <w:nsid w:val="268D1FE7"/>
     <w:multiLevelType w:val="hybridMultilevel"/>
     <w:tmpl w:val="E7F899D8"/>
@@ -1570,7 +2353,7 @@
       </w:rPr>
     </w:lvl>
   </w:abstractNum>
-  <w:abstractNum w:abstractNumId="10" w15:restartNumberingAfterBreak="0">
+  <w:abstractNum w:abstractNumId="11" w15:restartNumberingAfterBreak="0">
     <w:nsid w:val="28754332"/>
     <w:multiLevelType w:val="hybridMultilevel"/>
     <w:tmpl w:val="3CCCD272"/>
@@ -1656,7 +2439,7 @@
       </w:pPr>
     </w:lvl>
   </w:abstractNum>
-  <w:abstractNum w:abstractNumId="11" w15:restartNumberingAfterBreak="0">
+  <w:abstractNum w:abstractNumId="12" w15:restartNumberingAfterBreak="0">
     <w:nsid w:val="2A692DF2"/>
     <w:multiLevelType w:val="hybridMultilevel"/>
     <w:tmpl w:val="95FA25BE"/>
@@ -1769,7 +2552,7 @@
       </w:rPr>
     </w:lvl>
   </w:abstractNum>
-  <w:abstractNum w:abstractNumId="12" w15:restartNumberingAfterBreak="0">
+  <w:abstractNum w:abstractNumId="13" w15:restartNumberingAfterBreak="0">
     <w:nsid w:val="2CFD2988"/>
     <w:multiLevelType w:val="hybridMultilevel"/>
     <w:tmpl w:val="DD860CC0"/>
@@ -1855,7 +2638,7 @@
       </w:pPr>
     </w:lvl>
   </w:abstractNum>
-  <w:abstractNum w:abstractNumId="13" w15:restartNumberingAfterBreak="0">
+  <w:abstractNum w:abstractNumId="14" w15:restartNumberingAfterBreak="0">
     <w:nsid w:val="3080665B"/>
     <w:multiLevelType w:val="hybridMultilevel"/>
     <w:tmpl w:val="EDDCAF5A"/>
@@ -1968,7 +2751,7 @@
       </w:rPr>
     </w:lvl>
   </w:abstractNum>
-  <w:abstractNum w:abstractNumId="14" w15:restartNumberingAfterBreak="0">
+  <w:abstractNum w:abstractNumId="15" w15:restartNumberingAfterBreak="0">
     <w:nsid w:val="318441D4"/>
     <w:multiLevelType w:val="multilevel"/>
     <w:tmpl w:val="529CC308"/>
@@ -2117,7 +2900,7 @@
       </w:rPr>
     </w:lvl>
   </w:abstractNum>
-  <w:abstractNum w:abstractNumId="15" w15:restartNumberingAfterBreak="0">
+  <w:abstractNum w:abstractNumId="16" w15:restartNumberingAfterBreak="0">
     <w:nsid w:val="358C6A4D"/>
     <w:multiLevelType w:val="hybridMultilevel"/>
     <w:tmpl w:val="AEC8CFB2"/>
@@ -2206,7 +2989,7 @@
       </w:pPr>
     </w:lvl>
   </w:abstractNum>
-  <w:abstractNum w:abstractNumId="16" w15:restartNumberingAfterBreak="0">
+  <w:abstractNum w:abstractNumId="17" w15:restartNumberingAfterBreak="0">
     <w:nsid w:val="38EC691D"/>
     <w:multiLevelType w:val="hybridMultilevel"/>
     <w:tmpl w:val="92AA1D90"/>
@@ -2319,7 +3102,7 @@
       </w:rPr>
     </w:lvl>
   </w:abstractNum>
-  <w:abstractNum w:abstractNumId="17" w15:restartNumberingAfterBreak="0">
+  <w:abstractNum w:abstractNumId="18" w15:restartNumberingAfterBreak="0">
     <w:nsid w:val="39455783"/>
     <w:multiLevelType w:val="hybridMultilevel"/>
     <w:tmpl w:val="076C055E"/>
@@ -2432,7 +3215,7 @@
       </w:rPr>
     </w:lvl>
   </w:abstractNum>
-  <w:abstractNum w:abstractNumId="18" w15:restartNumberingAfterBreak="0">
+  <w:abstractNum w:abstractNumId="19" w15:restartNumberingAfterBreak="0">
     <w:nsid w:val="3B2D72FD"/>
     <w:multiLevelType w:val="hybridMultilevel"/>
     <w:tmpl w:val="D346D690"/>
@@ -2523,7 +3306,7 @@
       </w:pPr>
     </w:lvl>
   </w:abstractNum>
-  <w:abstractNum w:abstractNumId="19" w15:restartNumberingAfterBreak="0">
+  <w:abstractNum w:abstractNumId="20" w15:restartNumberingAfterBreak="0">
     <w:nsid w:val="3B5D2DE3"/>
     <w:multiLevelType w:val="hybridMultilevel"/>
     <w:tmpl w:val="51E2BE4E"/>
@@ -2609,7 +3392,7 @@
       </w:pPr>
     </w:lvl>
   </w:abstractNum>
-  <w:abstractNum w:abstractNumId="20" w15:restartNumberingAfterBreak="0">
+  <w:abstractNum w:abstractNumId="21" w15:restartNumberingAfterBreak="0">
     <w:nsid w:val="4104687B"/>
     <w:multiLevelType w:val="hybridMultilevel"/>
     <w:tmpl w:val="83FCD1B8"/>
@@ -2722,7 +3505,7 @@
       </w:rPr>
     </w:lvl>
   </w:abstractNum>
-  <w:abstractNum w:abstractNumId="21" w15:restartNumberingAfterBreak="0">
+  <w:abstractNum w:abstractNumId="22" w15:restartNumberingAfterBreak="0">
     <w:nsid w:val="4CC55EF1"/>
     <w:multiLevelType w:val="hybridMultilevel"/>
     <w:tmpl w:val="45542CE8"/>
@@ -2835,7 +3618,7 @@
       </w:rPr>
     </w:lvl>
   </w:abstractNum>
-  <w:abstractNum w:abstractNumId="22" w15:restartNumberingAfterBreak="0">
+  <w:abstractNum w:abstractNumId="23" w15:restartNumberingAfterBreak="0">
     <w:nsid w:val="5B406760"/>
     <w:multiLevelType w:val="hybridMultilevel"/>
     <w:tmpl w:val="4E24472E"/>
@@ -2948,7 +3731,7 @@
       </w:rPr>
     </w:lvl>
   </w:abstractNum>
-  <w:abstractNum w:abstractNumId="23" w15:restartNumberingAfterBreak="0">
+  <w:abstractNum w:abstractNumId="24" w15:restartNumberingAfterBreak="0">
     <w:nsid w:val="5C404B38"/>
     <w:multiLevelType w:val="hybridMultilevel"/>
     <w:tmpl w:val="B4D042E4"/>
@@ -3061,7 +3844,7 @@
       </w:rPr>
     </w:lvl>
   </w:abstractNum>
-  <w:abstractNum w:abstractNumId="24" w15:restartNumberingAfterBreak="0">
+  <w:abstractNum w:abstractNumId="25" w15:restartNumberingAfterBreak="0">
     <w:nsid w:val="60A307FC"/>
     <w:multiLevelType w:val="hybridMultilevel"/>
     <w:tmpl w:val="46A217D4"/>
@@ -3152,7 +3935,7 @@
       </w:pPr>
     </w:lvl>
   </w:abstractNum>
-  <w:abstractNum w:abstractNumId="25" w15:restartNumberingAfterBreak="0">
+  <w:abstractNum w:abstractNumId="26" w15:restartNumberingAfterBreak="0">
     <w:nsid w:val="6297760F"/>
     <w:multiLevelType w:val="hybridMultilevel"/>
     <w:tmpl w:val="BB763F02"/>
@@ -3265,7 +4048,7 @@
       </w:rPr>
     </w:lvl>
   </w:abstractNum>
-  <w:abstractNum w:abstractNumId="26" w15:restartNumberingAfterBreak="0">
+  <w:abstractNum w:abstractNumId="27" w15:restartNumberingAfterBreak="0">
     <w:nsid w:val="698C6F38"/>
     <w:multiLevelType w:val="hybridMultilevel"/>
     <w:tmpl w:val="EBB65D5C"/>
@@ -3355,7 +4138,7 @@
       </w:pPr>
     </w:lvl>
   </w:abstractNum>
-  <w:abstractNum w:abstractNumId="27" w15:restartNumberingAfterBreak="0">
+  <w:abstractNum w:abstractNumId="28" w15:restartNumberingAfterBreak="0">
     <w:nsid w:val="6A050C64"/>
     <w:multiLevelType w:val="hybridMultilevel"/>
     <w:tmpl w:val="1FEAB490"/>
@@ -3444,7 +4227,7 @@
       </w:pPr>
     </w:lvl>
   </w:abstractNum>
-  <w:abstractNum w:abstractNumId="28" w15:restartNumberingAfterBreak="0">
+  <w:abstractNum w:abstractNumId="29" w15:restartNumberingAfterBreak="0">
     <w:nsid w:val="6A051C33"/>
     <w:multiLevelType w:val="hybridMultilevel"/>
     <w:tmpl w:val="E4C8848E"/>
@@ -3557,7 +4340,7 @@
       </w:rPr>
     </w:lvl>
   </w:abstractNum>
-  <w:abstractNum w:abstractNumId="29" w15:restartNumberingAfterBreak="0">
+  <w:abstractNum w:abstractNumId="30" w15:restartNumberingAfterBreak="0">
     <w:nsid w:val="762A7F93"/>
     <w:multiLevelType w:val="hybridMultilevel"/>
     <w:tmpl w:val="DA2EA008"/>
@@ -3670,7 +4453,7 @@
       </w:rPr>
     </w:lvl>
   </w:abstractNum>
-  <w:abstractNum w:abstractNumId="30" w15:restartNumberingAfterBreak="0">
+  <w:abstractNum w:abstractNumId="31" w15:restartNumberingAfterBreak="0">
     <w:nsid w:val="7A402CD5"/>
     <w:multiLevelType w:val="hybridMultilevel"/>
     <w:tmpl w:val="67906C4A"/>
@@ -3756,7 +4539,7 @@
       </w:pPr>
     </w:lvl>
   </w:abstractNum>
-  <w:abstractNum w:abstractNumId="31" w15:restartNumberingAfterBreak="0">
+  <w:abstractNum w:abstractNumId="32" w15:restartNumberingAfterBreak="0">
     <w:nsid w:val="7EE73A3B"/>
     <w:multiLevelType w:val="hybridMultilevel"/>
     <w:tmpl w:val="640A7262"/>
@@ -3870,64 +4653,64 @@
     </w:lvl>
   </w:abstractNum>
   <w:num w:numId="1" w16cid:durableId="1574504334">
-    <w:abstractNumId w:val="27"/>
+    <w:abstractNumId w:val="28"/>
   </w:num>
   <w:num w:numId="2" w16cid:durableId="420882384">
     <w:abstractNumId w:val="4"/>
   </w:num>
   <w:num w:numId="3" w16cid:durableId="1384985270">
-    <w:abstractNumId w:val="8"/>
+    <w:abstractNumId w:val="9"/>
   </w:num>
   <w:num w:numId="4" w16cid:durableId="1377852783">
-    <w:abstractNumId w:val="16"/>
+    <w:abstractNumId w:val="17"/>
   </w:num>
   <w:num w:numId="5" w16cid:durableId="736319186">
-    <w:abstractNumId w:val="31"/>
+    <w:abstractNumId w:val="32"/>
   </w:num>
   <w:num w:numId="6" w16cid:durableId="889465740">
+    <w:abstractNumId w:val="23"/>
+  </w:num>
+  <w:num w:numId="7" w16cid:durableId="2076051273">
+    <w:abstractNumId w:val="10"/>
+  </w:num>
+  <w:num w:numId="8" w16cid:durableId="30690969">
     <w:abstractNumId w:val="22"/>
   </w:num>
-  <w:num w:numId="7" w16cid:durableId="2076051273">
-    <w:abstractNumId w:val="9"/>
+  <w:num w:numId="9" w16cid:durableId="687945915">
+    <w:abstractNumId w:val="6"/>
   </w:num>
-  <w:num w:numId="8" w16cid:durableId="30690969">
+  <w:num w:numId="10" w16cid:durableId="1338191455">
+    <w:abstractNumId w:val="18"/>
+  </w:num>
+  <w:num w:numId="11" w16cid:durableId="740567183">
+    <w:abstractNumId w:val="15"/>
+  </w:num>
+  <w:num w:numId="12" w16cid:durableId="1179000130">
     <w:abstractNumId w:val="21"/>
   </w:num>
-  <w:num w:numId="9" w16cid:durableId="687945915">
-    <w:abstractNumId w:val="5"/>
+  <w:num w:numId="13" w16cid:durableId="1499733227">
+    <w:abstractNumId w:val="12"/>
   </w:num>
-  <w:num w:numId="10" w16cid:durableId="1338191455">
-    <w:abstractNumId w:val="17"/>
-  </w:num>
-  <w:num w:numId="11" w16cid:durableId="740567183">
-    <w:abstractNumId w:val="14"/>
-  </w:num>
-  <w:num w:numId="12" w16cid:durableId="1179000130">
-    <w:abstractNumId w:val="20"/>
-  </w:num>
-  <w:num w:numId="13" w16cid:durableId="1499733227">
+  <w:num w:numId="14" w16cid:durableId="704330513">
     <w:abstractNumId w:val="11"/>
   </w:num>
-  <w:num w:numId="14" w16cid:durableId="704330513">
-    <w:abstractNumId w:val="10"/>
-  </w:num>
   <w:num w:numId="15" w16cid:durableId="435248725">
-    <w:abstractNumId w:val="12"/>
+    <w:abstractNumId w:val="13"/>
   </w:num>
   <w:num w:numId="16" w16cid:durableId="1769037674">
-    <w:abstractNumId w:val="19"/>
+    <w:abstractNumId w:val="20"/>
   </w:num>
   <w:num w:numId="17" w16cid:durableId="1968968227">
     <w:abstractNumId w:val="3"/>
   </w:num>
   <w:num w:numId="18" w16cid:durableId="2040886328">
-    <w:abstractNumId w:val="23"/>
+    <w:abstractNumId w:val="24"/>
   </w:num>
   <w:num w:numId="19" w16cid:durableId="1684165470">
     <w:abstractNumId w:val="1"/>
   </w:num>
   <w:num w:numId="20" w16cid:durableId="1015419610">
-    <w:abstractNumId w:val="30"/>
+    <w:abstractNumId w:val="31"/>
   </w:num>
   <w:num w:numId="21" w16cid:durableId="893976734">
     <w:abstractNumId w:val="2"/>
@@ -3936,34 +4719,37 @@
     <w:abstractNumId w:val="0"/>
   </w:num>
   <w:num w:numId="23" w16cid:durableId="652878613">
-    <w:abstractNumId w:val="6"/>
+    <w:abstractNumId w:val="7"/>
   </w:num>
   <w:num w:numId="24" w16cid:durableId="1756785111">
-    <w:abstractNumId w:val="24"/>
+    <w:abstractNumId w:val="25"/>
   </w:num>
   <w:num w:numId="25" w16cid:durableId="1826167401">
-    <w:abstractNumId w:val="25"/>
+    <w:abstractNumId w:val="26"/>
   </w:num>
   <w:num w:numId="26" w16cid:durableId="379592858">
-    <w:abstractNumId w:val="28"/>
+    <w:abstractNumId w:val="29"/>
   </w:num>
   <w:num w:numId="27" w16cid:durableId="1037200930">
-    <w:abstractNumId w:val="18"/>
+    <w:abstractNumId w:val="19"/>
   </w:num>
   <w:num w:numId="28" w16cid:durableId="3829079">
-    <w:abstractNumId w:val="26"/>
+    <w:abstractNumId w:val="27"/>
   </w:num>
   <w:num w:numId="29" w16cid:durableId="1010333114">
-    <w:abstractNumId w:val="15"/>
+    <w:abstractNumId w:val="16"/>
   </w:num>
   <w:num w:numId="30" w16cid:durableId="1973905782">
-    <w:abstractNumId w:val="7"/>
+    <w:abstractNumId w:val="8"/>
   </w:num>
   <w:num w:numId="31" w16cid:durableId="1305819679">
-    <w:abstractNumId w:val="29"/>
+    <w:abstractNumId w:val="30"/>
   </w:num>
   <w:num w:numId="32" w16cid:durableId="1004432472">
-    <w:abstractNumId w:val="13"/>
+    <w:abstractNumId w:val="14"/>
+  </w:num>
+  <w:num w:numId="33" w16cid:durableId="2058313637">
+    <w:abstractNumId w:val="5"/>
   </w:num>
 </w:numbering>
 </file>

</xml_diff>